<commit_message>
lab doc is updated and THAT'S A WRAP FOR UNDERGRAD
</commit_message>
<xml_diff>
--- a/Lab Docs/Weyda_Emily_Lab_13_FileListMaker.docx
+++ b/Lab Docs/Weyda_Emily_Lab_13_FileListMaker.docx
@@ -55,8 +55,19 @@
           <w:sz w:val="24"/>
           <w:szCs w:val="24"/>
         </w:rPr>
-        <w:t>File ListMaker</w:t>
-      </w:r>
+        <w:t xml:space="preserve">File </w:t>
+      </w:r>
+      <w:proofErr w:type="spellStart"/>
+      <w:r>
+        <w:rPr>
+          <w:rFonts w:ascii="Times New Roman" w:hAnsi="Times New Roman"/>
+          <w:b/>
+          <w:sz w:val="24"/>
+          <w:szCs w:val="24"/>
+        </w:rPr>
+        <w:t>ListMaker</w:t>
+      </w:r>
+      <w:proofErr w:type="spellEnd"/>
       <w:r>
         <w:rPr>
           <w:rFonts w:ascii="Times New Roman" w:hAnsi="Times New Roman"/>
@@ -268,7 +279,25 @@
           <w:sz w:val="24"/>
           <w:szCs w:val="24"/>
         </w:rPr>
-        <w:t>P -  Print the list to the screen</w:t>
+        <w:t xml:space="preserve">P </w:t>
+      </w:r>
+      <w:proofErr w:type="gramStart"/>
+      <w:r>
+        <w:rPr>
+          <w:rFonts w:ascii="Times New Roman" w:hAnsi="Times New Roman"/>
+          <w:sz w:val="24"/>
+          <w:szCs w:val="24"/>
+        </w:rPr>
+        <w:t>-  Print</w:t>
+      </w:r>
+      <w:proofErr w:type="gramEnd"/>
+      <w:r>
+        <w:rPr>
+          <w:rFonts w:ascii="Times New Roman" w:hAnsi="Times New Roman"/>
+          <w:sz w:val="24"/>
+          <w:szCs w:val="24"/>
+        </w:rPr>
+        <w:t xml:space="preserve"> the list to the screen</w:t>
       </w:r>
       <w:r>
         <w:rPr>
@@ -446,7 +475,43 @@
           <w:sz w:val="24"/>
           <w:szCs w:val="24"/>
         </w:rPr>
-        <w:t>Use a boolean variable like needsToBeSaved to keep track of list edits.</w:t>
+        <w:t xml:space="preserve">Use a </w:t>
+      </w:r>
+      <w:proofErr w:type="spellStart"/>
+      <w:r>
+        <w:rPr>
+          <w:rFonts w:ascii="Times New Roman" w:hAnsi="Times New Roman"/>
+          <w:sz w:val="24"/>
+          <w:szCs w:val="24"/>
+        </w:rPr>
+        <w:t>boolean</w:t>
+      </w:r>
+      <w:proofErr w:type="spellEnd"/>
+      <w:r>
+        <w:rPr>
+          <w:rFonts w:ascii="Times New Roman" w:hAnsi="Times New Roman"/>
+          <w:sz w:val="24"/>
+          <w:szCs w:val="24"/>
+        </w:rPr>
+        <w:t xml:space="preserve"> variable like </w:t>
+      </w:r>
+      <w:proofErr w:type="spellStart"/>
+      <w:r>
+        <w:rPr>
+          <w:rFonts w:ascii="Times New Roman" w:hAnsi="Times New Roman"/>
+          <w:sz w:val="24"/>
+          <w:szCs w:val="24"/>
+        </w:rPr>
+        <w:t>needsToBeSaved</w:t>
+      </w:r>
+      <w:proofErr w:type="spellEnd"/>
+      <w:r>
+        <w:rPr>
+          <w:rFonts w:ascii="Times New Roman" w:hAnsi="Times New Roman"/>
+          <w:sz w:val="24"/>
+          <w:szCs w:val="24"/>
+        </w:rPr>
+        <w:t xml:space="preserve"> to keep track of list edits.</w:t>
       </w:r>
       <w:r>
         <w:rPr>
@@ -537,7 +602,25 @@
           <w:sz w:val="24"/>
           <w:szCs w:val="24"/>
         </w:rPr>
-        <w:t>Similarly, prompt the user to save an unsaved list before loading a new list from disk.. etc.</w:t>
+        <w:t xml:space="preserve">Similarly, prompt the user to save an unsaved list before loading a new list from </w:t>
+      </w:r>
+      <w:proofErr w:type="gramStart"/>
+      <w:r>
+        <w:rPr>
+          <w:rFonts w:ascii="Times New Roman" w:hAnsi="Times New Roman"/>
+          <w:sz w:val="24"/>
+          <w:szCs w:val="24"/>
+        </w:rPr>
+        <w:t>disk..</w:t>
+      </w:r>
+      <w:proofErr w:type="gramEnd"/>
+      <w:r>
+        <w:rPr>
+          <w:rFonts w:ascii="Times New Roman" w:hAnsi="Times New Roman"/>
+          <w:sz w:val="24"/>
+          <w:szCs w:val="24"/>
+        </w:rPr>
+        <w:t xml:space="preserve"> etc.</w:t>
       </w:r>
     </w:p>
     <w:p>
@@ -630,8 +713,18 @@
           <w:sz w:val="24"/>
           <w:szCs w:val="24"/>
         </w:rPr>
-        <w:t>Name your project: ListFileMaker</w:t>
-      </w:r>
+        <w:t xml:space="preserve">Name your project: </w:t>
+      </w:r>
+      <w:proofErr w:type="spellStart"/>
+      <w:r>
+        <w:rPr>
+          <w:rFonts w:ascii="Times New Roman" w:hAnsi="Times New Roman"/>
+          <w:sz w:val="24"/>
+          <w:szCs w:val="24"/>
+        </w:rPr>
+        <w:t>ListFileMaker</w:t>
+      </w:r>
+      <w:proofErr w:type="spellEnd"/>
     </w:p>
     <w:p>
       <w:pPr>
@@ -716,36 +809,223 @@
           <w:sz w:val="24"/>
           <w:szCs w:val="24"/>
         </w:rPr>
-        <w:br/>
-      </w:r>
-    </w:p>
-    <w:p>
-      <w:pPr>
-        <w:pStyle w:val="ListParagraph"/>
-        <w:rPr>
-          <w:rFonts w:ascii="Times New Roman" w:hAnsi="Times New Roman"/>
-          <w:sz w:val="24"/>
-          <w:szCs w:val="24"/>
-        </w:rPr>
-      </w:pPr>
-      <w:r>
-        <w:rPr>
-          <w:rFonts w:ascii="Times New Roman" w:hAnsi="Times New Roman"/>
-          <w:sz w:val="24"/>
-          <w:szCs w:val="24"/>
-        </w:rPr>
-        <w:t>– Will save a list loaded from disk that has been modified by deleting or adding items using the same filename so it overwrites the file. Reload the changed file to clearly show that you were able to save the changes</w:t>
-      </w:r>
-    </w:p>
-    <w:p>
-      <w:pPr>
-        <w:pStyle w:val="ListParagraph"/>
-        <w:rPr>
-          <w:rFonts w:ascii="Times New Roman" w:hAnsi="Times New Roman"/>
-          <w:sz w:val="24"/>
-          <w:szCs w:val="24"/>
-        </w:rPr>
-      </w:pPr>
+        <w:drawing>
+          <wp:inline distT="0" distB="0" distL="0" distR="0" wp14:anchorId="575B6814" wp14:editId="12914B99">
+            <wp:extent cx="2409825" cy="5026208"/>
+            <wp:effectExtent l="0" t="0" r="0" b="3175"/>
+            <wp:docPr id="1" name="Picture 1"/>
+            <wp:cNvGraphicFramePr>
+              <a:graphicFrameLocks xmlns:a="http://schemas.openxmlformats.org/drawingml/2006/main" noChangeAspect="1"/>
+            </wp:cNvGraphicFramePr>
+            <a:graphic xmlns:a="http://schemas.openxmlformats.org/drawingml/2006/main">
+              <a:graphicData uri="http://schemas.openxmlformats.org/drawingml/2006/picture">
+                <pic:pic xmlns:pic="http://schemas.openxmlformats.org/drawingml/2006/picture">
+                  <pic:nvPicPr>
+                    <pic:cNvPr id="1" name=""/>
+                    <pic:cNvPicPr/>
+                  </pic:nvPicPr>
+                  <pic:blipFill>
+                    <a:blip r:embed="rId7"/>
+                    <a:stretch>
+                      <a:fillRect/>
+                    </a:stretch>
+                  </pic:blipFill>
+                  <pic:spPr>
+                    <a:xfrm>
+                      <a:off x="0" y="0"/>
+                      <a:ext cx="2434666" cy="5078019"/>
+                    </a:xfrm>
+                    <a:prstGeom prst="rect">
+                      <a:avLst/>
+                    </a:prstGeom>
+                  </pic:spPr>
+                </pic:pic>
+              </a:graphicData>
+            </a:graphic>
+          </wp:inline>
+        </w:drawing>
+      </w:r>
+      <w:r>
+        <w:rPr>
+          <w:rFonts w:ascii="Times New Roman" w:hAnsi="Times New Roman"/>
+          <w:sz w:val="24"/>
+          <w:szCs w:val="24"/>
+        </w:rPr>
+        <w:drawing>
+          <wp:inline distT="0" distB="0" distL="0" distR="0" wp14:anchorId="055CE4CC" wp14:editId="551B326E">
+            <wp:extent cx="3053171" cy="3085825"/>
+            <wp:effectExtent l="0" t="0" r="0" b="635"/>
+            <wp:docPr id="2" name="Picture 2"/>
+            <wp:cNvGraphicFramePr>
+              <a:graphicFrameLocks xmlns:a="http://schemas.openxmlformats.org/drawingml/2006/main" noChangeAspect="1"/>
+            </wp:cNvGraphicFramePr>
+            <a:graphic xmlns:a="http://schemas.openxmlformats.org/drawingml/2006/main">
+              <a:graphicData uri="http://schemas.openxmlformats.org/drawingml/2006/picture">
+                <pic:pic xmlns:pic="http://schemas.openxmlformats.org/drawingml/2006/picture">
+                  <pic:nvPicPr>
+                    <pic:cNvPr id="1" name=""/>
+                    <pic:cNvPicPr/>
+                  </pic:nvPicPr>
+                  <pic:blipFill>
+                    <a:blip r:embed="rId8"/>
+                    <a:stretch>
+                      <a:fillRect/>
+                    </a:stretch>
+                  </pic:blipFill>
+                  <pic:spPr>
+                    <a:xfrm>
+                      <a:off x="0" y="0"/>
+                      <a:ext cx="3137201" cy="3170754"/>
+                    </a:xfrm>
+                    <a:prstGeom prst="rect">
+                      <a:avLst/>
+                    </a:prstGeom>
+                  </pic:spPr>
+                </pic:pic>
+              </a:graphicData>
+            </a:graphic>
+          </wp:inline>
+        </w:drawing>
+      </w:r>
+      <w:r>
+        <w:rPr>
+          <w:rFonts w:ascii="Times New Roman" w:hAnsi="Times New Roman"/>
+          <w:sz w:val="24"/>
+          <w:szCs w:val="24"/>
+        </w:rPr>
+        <w:br/>
+      </w:r>
+    </w:p>
+    <w:p>
+      <w:pPr>
+        <w:pStyle w:val="ListParagraph"/>
+        <w:rPr>
+          <w:rFonts w:ascii="Times New Roman" w:hAnsi="Times New Roman"/>
+          <w:sz w:val="24"/>
+          <w:szCs w:val="24"/>
+        </w:rPr>
+      </w:pPr>
+      <w:r>
+        <w:rPr>
+          <w:rFonts w:ascii="Times New Roman" w:hAnsi="Times New Roman"/>
+          <w:sz w:val="24"/>
+          <w:szCs w:val="24"/>
+        </w:rPr>
+        <w:t xml:space="preserve">– Will save a list loaded from disk that has been modified by deleting or adding items using the same </w:t>
+      </w:r>
+      <w:proofErr w:type="gramStart"/>
+      <w:r>
+        <w:rPr>
+          <w:rFonts w:ascii="Times New Roman" w:hAnsi="Times New Roman"/>
+          <w:sz w:val="24"/>
+          <w:szCs w:val="24"/>
+        </w:rPr>
+        <w:t>filename</w:t>
+      </w:r>
+      <w:proofErr w:type="gramEnd"/>
+      <w:r>
+        <w:rPr>
+          <w:rFonts w:ascii="Times New Roman" w:hAnsi="Times New Roman"/>
+          <w:sz w:val="24"/>
+          <w:szCs w:val="24"/>
+        </w:rPr>
+        <w:t xml:space="preserve"> so it overwrites the file. Reload the changed file to clearly show that you were able to save the changes</w:t>
+      </w:r>
+    </w:p>
+    <w:p>
+      <w:pPr>
+        <w:pStyle w:val="ListParagraph"/>
+        <w:rPr>
+          <w:rFonts w:ascii="Times New Roman" w:hAnsi="Times New Roman"/>
+          <w:sz w:val="24"/>
+          <w:szCs w:val="24"/>
+        </w:rPr>
+      </w:pPr>
+      <w:r>
+        <w:rPr>
+          <w:rFonts w:ascii="Times New Roman" w:hAnsi="Times New Roman"/>
+          <w:sz w:val="24"/>
+          <w:szCs w:val="24"/>
+        </w:rPr>
+        <w:lastRenderedPageBreak/>
+        <w:drawing>
+          <wp:inline distT="0" distB="0" distL="0" distR="0" wp14:anchorId="150B7EC1" wp14:editId="46D1477B">
+            <wp:extent cx="2857500" cy="6480538"/>
+            <wp:effectExtent l="0" t="0" r="0" b="0"/>
+            <wp:docPr id="3" name="Picture 3"/>
+            <wp:cNvGraphicFramePr>
+              <a:graphicFrameLocks xmlns:a="http://schemas.openxmlformats.org/drawingml/2006/main" noChangeAspect="1"/>
+            </wp:cNvGraphicFramePr>
+            <a:graphic xmlns:a="http://schemas.openxmlformats.org/drawingml/2006/main">
+              <a:graphicData uri="http://schemas.openxmlformats.org/drawingml/2006/picture">
+                <pic:pic xmlns:pic="http://schemas.openxmlformats.org/drawingml/2006/picture">
+                  <pic:nvPicPr>
+                    <pic:cNvPr id="1" name=""/>
+                    <pic:cNvPicPr/>
+                  </pic:nvPicPr>
+                  <pic:blipFill>
+                    <a:blip r:embed="rId9"/>
+                    <a:stretch>
+                      <a:fillRect/>
+                    </a:stretch>
+                  </pic:blipFill>
+                  <pic:spPr>
+                    <a:xfrm>
+                      <a:off x="0" y="0"/>
+                      <a:ext cx="2877977" cy="6526979"/>
+                    </a:xfrm>
+                    <a:prstGeom prst="rect">
+                      <a:avLst/>
+                    </a:prstGeom>
+                  </pic:spPr>
+                </pic:pic>
+              </a:graphicData>
+            </a:graphic>
+          </wp:inline>
+        </w:drawing>
+      </w:r>
+      <w:r>
+        <w:rPr>
+          <w:rFonts w:ascii="Times New Roman" w:hAnsi="Times New Roman"/>
+          <w:sz w:val="24"/>
+          <w:szCs w:val="24"/>
+        </w:rPr>
+        <w:drawing>
+          <wp:inline distT="0" distB="0" distL="0" distR="0" wp14:anchorId="08B7E1CA" wp14:editId="6037A487">
+            <wp:extent cx="2520307" cy="3735454"/>
+            <wp:effectExtent l="0" t="0" r="0" b="0"/>
+            <wp:docPr id="4" name="Picture 4"/>
+            <wp:cNvGraphicFramePr>
+              <a:graphicFrameLocks xmlns:a="http://schemas.openxmlformats.org/drawingml/2006/main" noChangeAspect="1"/>
+            </wp:cNvGraphicFramePr>
+            <a:graphic xmlns:a="http://schemas.openxmlformats.org/drawingml/2006/main">
+              <a:graphicData uri="http://schemas.openxmlformats.org/drawingml/2006/picture">
+                <pic:pic xmlns:pic="http://schemas.openxmlformats.org/drawingml/2006/picture">
+                  <pic:nvPicPr>
+                    <pic:cNvPr id="1" name=""/>
+                    <pic:cNvPicPr/>
+                  </pic:nvPicPr>
+                  <pic:blipFill>
+                    <a:blip r:embed="rId10"/>
+                    <a:stretch>
+                      <a:fillRect/>
+                    </a:stretch>
+                  </pic:blipFill>
+                  <pic:spPr>
+                    <a:xfrm>
+                      <a:off x="0" y="0"/>
+                      <a:ext cx="2561315" cy="3796234"/>
+                    </a:xfrm>
+                    <a:prstGeom prst="rect">
+                      <a:avLst/>
+                    </a:prstGeom>
+                  </pic:spPr>
+                </pic:pic>
+              </a:graphicData>
+            </a:graphic>
+          </wp:inline>
+        </w:drawing>
+      </w:r>
       <w:r>
         <w:rPr>
           <w:rFonts w:ascii="Times New Roman" w:hAnsi="Times New Roman"/>
@@ -803,24 +1083,128 @@
           <w:sz w:val="24"/>
           <w:szCs w:val="24"/>
         </w:rPr>
-        <w:br/>
-      </w:r>
-      <w:r>
-        <w:rPr>
-          <w:rFonts w:ascii="Times New Roman" w:hAnsi="Times New Roman"/>
-          <w:sz w:val="24"/>
-          <w:szCs w:val="24"/>
-        </w:rPr>
-        <w:br/>
-      </w:r>
-      <w:r>
-        <w:rPr>
-          <w:rFonts w:ascii="Times New Roman" w:hAnsi="Times New Roman"/>
-          <w:sz w:val="24"/>
-          <w:szCs w:val="24"/>
-        </w:rPr>
-        <w:br/>
-        <w:t>- bullet proof the program so that a user can’t lose data:</w:t>
+        <w:lastRenderedPageBreak/>
+        <w:drawing>
+          <wp:inline distT="0" distB="0" distL="0" distR="0" wp14:anchorId="0CB3E9DE" wp14:editId="778BD33E">
+            <wp:extent cx="3089085" cy="4343400"/>
+            <wp:effectExtent l="0" t="0" r="0" b="0"/>
+            <wp:docPr id="5" name="Picture 5"/>
+            <wp:cNvGraphicFramePr>
+              <a:graphicFrameLocks xmlns:a="http://schemas.openxmlformats.org/drawingml/2006/main" noChangeAspect="1"/>
+            </wp:cNvGraphicFramePr>
+            <a:graphic xmlns:a="http://schemas.openxmlformats.org/drawingml/2006/main">
+              <a:graphicData uri="http://schemas.openxmlformats.org/drawingml/2006/picture">
+                <pic:pic xmlns:pic="http://schemas.openxmlformats.org/drawingml/2006/picture">
+                  <pic:nvPicPr>
+                    <pic:cNvPr id="1" name=""/>
+                    <pic:cNvPicPr/>
+                  </pic:nvPicPr>
+                  <pic:blipFill>
+                    <a:blip r:embed="rId11"/>
+                    <a:stretch>
+                      <a:fillRect/>
+                    </a:stretch>
+                  </pic:blipFill>
+                  <pic:spPr>
+                    <a:xfrm>
+                      <a:off x="0" y="0"/>
+                      <a:ext cx="3115376" cy="4380366"/>
+                    </a:xfrm>
+                    <a:prstGeom prst="rect">
+                      <a:avLst/>
+                    </a:prstGeom>
+                  </pic:spPr>
+                </pic:pic>
+              </a:graphicData>
+            </a:graphic>
+          </wp:inline>
+        </w:drawing>
+      </w:r>
+      <w:r>
+        <w:rPr>
+          <w:rFonts w:ascii="Times New Roman" w:hAnsi="Times New Roman"/>
+          <w:sz w:val="24"/>
+          <w:szCs w:val="24"/>
+        </w:rPr>
+        <w:drawing>
+          <wp:inline distT="0" distB="0" distL="0" distR="0" wp14:anchorId="49A9793E" wp14:editId="455810F1">
+            <wp:extent cx="3228975" cy="3756984"/>
+            <wp:effectExtent l="0" t="0" r="0" b="0"/>
+            <wp:docPr id="6" name="Picture 6"/>
+            <wp:cNvGraphicFramePr>
+              <a:graphicFrameLocks xmlns:a="http://schemas.openxmlformats.org/drawingml/2006/main" noChangeAspect="1"/>
+            </wp:cNvGraphicFramePr>
+            <a:graphic xmlns:a="http://schemas.openxmlformats.org/drawingml/2006/main">
+              <a:graphicData uri="http://schemas.openxmlformats.org/drawingml/2006/picture">
+                <pic:pic xmlns:pic="http://schemas.openxmlformats.org/drawingml/2006/picture">
+                  <pic:nvPicPr>
+                    <pic:cNvPr id="1" name=""/>
+                    <pic:cNvPicPr/>
+                  </pic:nvPicPr>
+                  <pic:blipFill>
+                    <a:blip r:embed="rId12"/>
+                    <a:stretch>
+                      <a:fillRect/>
+                    </a:stretch>
+                  </pic:blipFill>
+                  <pic:spPr>
+                    <a:xfrm>
+                      <a:off x="0" y="0"/>
+                      <a:ext cx="3228975" cy="3756984"/>
+                    </a:xfrm>
+                    <a:prstGeom prst="rect">
+                      <a:avLst/>
+                    </a:prstGeom>
+                  </pic:spPr>
+                </pic:pic>
+              </a:graphicData>
+            </a:graphic>
+          </wp:inline>
+        </w:drawing>
+      </w:r>
+      <w:r>
+        <w:rPr>
+          <w:rFonts w:ascii="Times New Roman" w:hAnsi="Times New Roman"/>
+          <w:sz w:val="24"/>
+          <w:szCs w:val="24"/>
+        </w:rPr>
+        <w:br/>
+      </w:r>
+      <w:r>
+        <w:rPr>
+          <w:rFonts w:ascii="Times New Roman" w:hAnsi="Times New Roman"/>
+          <w:sz w:val="24"/>
+          <w:szCs w:val="24"/>
+        </w:rPr>
+        <w:lastRenderedPageBreak/>
+        <w:br/>
+      </w:r>
+      <w:r>
+        <w:rPr>
+          <w:rFonts w:ascii="Times New Roman" w:hAnsi="Times New Roman"/>
+          <w:sz w:val="24"/>
+          <w:szCs w:val="24"/>
+        </w:rPr>
+        <w:br/>
+        <w:t xml:space="preserve">- bullet proof the program so that a user </w:t>
+      </w:r>
+      <w:proofErr w:type="gramStart"/>
+      <w:r>
+        <w:rPr>
+          <w:rFonts w:ascii="Times New Roman" w:hAnsi="Times New Roman"/>
+          <w:sz w:val="24"/>
+          <w:szCs w:val="24"/>
+        </w:rPr>
+        <w:t>can’t</w:t>
+      </w:r>
+      <w:proofErr w:type="gramEnd"/>
+      <w:r>
+        <w:rPr>
+          <w:rFonts w:ascii="Times New Roman" w:hAnsi="Times New Roman"/>
+          <w:sz w:val="24"/>
+          <w:szCs w:val="24"/>
+        </w:rPr>
+        <w:t xml:space="preserve"> lose data:</w:t>
       </w:r>
     </w:p>
     <w:p>
@@ -840,6 +1224,163 @@
         </w:rPr>
         <w:t xml:space="preserve">   - if they ask to load a file but have an unsaved list in memory, prompt them to first save the list.</w:t>
       </w:r>
+    </w:p>
+    <w:p>
+      <w:pPr>
+        <w:pStyle w:val="ListParagraph"/>
+        <w:rPr>
+          <w:rFonts w:ascii="Times New Roman" w:hAnsi="Times New Roman"/>
+          <w:sz w:val="24"/>
+          <w:szCs w:val="24"/>
+        </w:rPr>
+      </w:pPr>
+      <w:r>
+        <w:rPr>
+          <w:rFonts w:ascii="Times New Roman" w:hAnsi="Times New Roman"/>
+          <w:sz w:val="24"/>
+          <w:szCs w:val="24"/>
+        </w:rPr>
+        <w:drawing>
+          <wp:inline distT="0" distB="0" distL="0" distR="0" wp14:anchorId="05930F2C" wp14:editId="242F0BFF">
+            <wp:extent cx="3933825" cy="7134879"/>
+            <wp:effectExtent l="0" t="0" r="0" b="8890"/>
+            <wp:docPr id="7" name="Picture 7"/>
+            <wp:cNvGraphicFramePr>
+              <a:graphicFrameLocks xmlns:a="http://schemas.openxmlformats.org/drawingml/2006/main" noChangeAspect="1"/>
+            </wp:cNvGraphicFramePr>
+            <a:graphic xmlns:a="http://schemas.openxmlformats.org/drawingml/2006/main">
+              <a:graphicData uri="http://schemas.openxmlformats.org/drawingml/2006/picture">
+                <pic:pic xmlns:pic="http://schemas.openxmlformats.org/drawingml/2006/picture">
+                  <pic:nvPicPr>
+                    <pic:cNvPr id="1" name=""/>
+                    <pic:cNvPicPr/>
+                  </pic:nvPicPr>
+                  <pic:blipFill>
+                    <a:blip r:embed="rId13"/>
+                    <a:stretch>
+                      <a:fillRect/>
+                    </a:stretch>
+                  </pic:blipFill>
+                  <pic:spPr>
+                    <a:xfrm>
+                      <a:off x="0" y="0"/>
+                      <a:ext cx="3953111" cy="7169859"/>
+                    </a:xfrm>
+                    <a:prstGeom prst="rect">
+                      <a:avLst/>
+                    </a:prstGeom>
+                  </pic:spPr>
+                </pic:pic>
+              </a:graphicData>
+            </a:graphic>
+          </wp:inline>
+        </w:drawing>
+      </w:r>
+    </w:p>
+    <w:p>
+      <w:pPr>
+        <w:pStyle w:val="ListParagraph"/>
+        <w:rPr>
+          <w:rFonts w:ascii="Times New Roman" w:hAnsi="Times New Roman"/>
+          <w:sz w:val="24"/>
+          <w:szCs w:val="24"/>
+        </w:rPr>
+      </w:pPr>
+      <w:r>
+        <w:rPr>
+          <w:rFonts w:ascii="Times New Roman" w:hAnsi="Times New Roman"/>
+          <w:sz w:val="24"/>
+          <w:szCs w:val="24"/>
+        </w:rPr>
+        <w:lastRenderedPageBreak/>
+        <w:drawing>
+          <wp:inline distT="0" distB="0" distL="0" distR="0" wp14:anchorId="54643F00" wp14:editId="6E59153D">
+            <wp:extent cx="4289330" cy="5906135"/>
+            <wp:effectExtent l="0" t="0" r="0" b="0"/>
+            <wp:docPr id="8" name="Picture 8"/>
+            <wp:cNvGraphicFramePr>
+              <a:graphicFrameLocks xmlns:a="http://schemas.openxmlformats.org/drawingml/2006/main" noChangeAspect="1"/>
+            </wp:cNvGraphicFramePr>
+            <a:graphic xmlns:a="http://schemas.openxmlformats.org/drawingml/2006/main">
+              <a:graphicData uri="http://schemas.openxmlformats.org/drawingml/2006/picture">
+                <pic:pic xmlns:pic="http://schemas.openxmlformats.org/drawingml/2006/picture">
+                  <pic:nvPicPr>
+                    <pic:cNvPr id="1" name=""/>
+                    <pic:cNvPicPr/>
+                  </pic:nvPicPr>
+                  <pic:blipFill>
+                    <a:blip r:embed="rId14"/>
+                    <a:stretch>
+                      <a:fillRect/>
+                    </a:stretch>
+                  </pic:blipFill>
+                  <pic:spPr>
+                    <a:xfrm>
+                      <a:off x="0" y="0"/>
+                      <a:ext cx="4309034" cy="5933267"/>
+                    </a:xfrm>
+                    <a:prstGeom prst="rect">
+                      <a:avLst/>
+                    </a:prstGeom>
+                  </pic:spPr>
+                </pic:pic>
+              </a:graphicData>
+            </a:graphic>
+          </wp:inline>
+        </w:drawing>
+      </w:r>
+    </w:p>
+    <w:p>
+      <w:pPr>
+        <w:pStyle w:val="ListParagraph"/>
+        <w:rPr>
+          <w:rFonts w:ascii="Times New Roman" w:hAnsi="Times New Roman"/>
+          <w:sz w:val="24"/>
+          <w:szCs w:val="24"/>
+        </w:rPr>
+      </w:pPr>
+      <w:r>
+        <w:rPr>
+          <w:rFonts w:ascii="Times New Roman" w:hAnsi="Times New Roman"/>
+          <w:sz w:val="24"/>
+          <w:szCs w:val="24"/>
+        </w:rPr>
+        <w:drawing>
+          <wp:inline distT="0" distB="0" distL="0" distR="0" wp14:anchorId="4FF71A89" wp14:editId="5D22142B">
+            <wp:extent cx="2266950" cy="1508847"/>
+            <wp:effectExtent l="0" t="0" r="0" b="0"/>
+            <wp:docPr id="9" name="Picture 9"/>
+            <wp:cNvGraphicFramePr>
+              <a:graphicFrameLocks xmlns:a="http://schemas.openxmlformats.org/drawingml/2006/main" noChangeAspect="1"/>
+            </wp:cNvGraphicFramePr>
+            <a:graphic xmlns:a="http://schemas.openxmlformats.org/drawingml/2006/main">
+              <a:graphicData uri="http://schemas.openxmlformats.org/drawingml/2006/picture">
+                <pic:pic xmlns:pic="http://schemas.openxmlformats.org/drawingml/2006/picture">
+                  <pic:nvPicPr>
+                    <pic:cNvPr id="1" name=""/>
+                    <pic:cNvPicPr/>
+                  </pic:nvPicPr>
+                  <pic:blipFill>
+                    <a:blip r:embed="rId15"/>
+                    <a:stretch>
+                      <a:fillRect/>
+                    </a:stretch>
+                  </pic:blipFill>
+                  <pic:spPr>
+                    <a:xfrm>
+                      <a:off x="0" y="0"/>
+                      <a:ext cx="2288914" cy="1523466"/>
+                    </a:xfrm>
+                    <a:prstGeom prst="rect">
+                      <a:avLst/>
+                    </a:prstGeom>
+                  </pic:spPr>
+                </pic:pic>
+              </a:graphicData>
+            </a:graphic>
+          </wp:inline>
+        </w:drawing>
+      </w:r>
       <w:r>
         <w:rPr>
           <w:rFonts w:ascii="Times New Roman" w:hAnsi="Times New Roman"/>
@@ -863,6 +1404,43 @@
           <w:sz w:val="24"/>
           <w:szCs w:val="24"/>
         </w:rPr>
+        <w:t xml:space="preserve">*** program saves when quitting if </w:t>
+      </w:r>
+      <w:proofErr w:type="spellStart"/>
+      <w:r>
+        <w:rPr>
+          <w:rFonts w:ascii="Times New Roman" w:hAnsi="Times New Roman"/>
+          <w:sz w:val="24"/>
+          <w:szCs w:val="24"/>
+        </w:rPr>
+        <w:t>needsToBeSaved</w:t>
+      </w:r>
+      <w:proofErr w:type="spellEnd"/>
+      <w:r>
+        <w:rPr>
+          <w:rFonts w:ascii="Times New Roman" w:hAnsi="Times New Roman"/>
+          <w:sz w:val="24"/>
+          <w:szCs w:val="24"/>
+        </w:rPr>
+        <w:t xml:space="preserve"> flag == true</w:t>
+      </w:r>
+    </w:p>
+    <w:p>
+      <w:pPr>
+        <w:pStyle w:val="ListParagraph"/>
+        <w:rPr>
+          <w:rFonts w:ascii="Times New Roman" w:hAnsi="Times New Roman"/>
+          <w:sz w:val="24"/>
+          <w:szCs w:val="24"/>
+        </w:rPr>
+      </w:pPr>
+      <w:r>
+        <w:rPr>
+          <w:rFonts w:ascii="Times New Roman" w:hAnsi="Times New Roman"/>
+          <w:sz w:val="24"/>
+          <w:szCs w:val="24"/>
+        </w:rPr>
+        <w:lastRenderedPageBreak/>
         <w:br/>
       </w:r>
       <w:r>
@@ -1024,15 +1602,33 @@
           <w:sz w:val="24"/>
           <w:szCs w:val="24"/>
         </w:rPr>
-        <w:t xml:space="preserve">the docx file </w:t>
-      </w:r>
-      <w:r>
-        <w:rPr>
-          <w:rFonts w:ascii="Times New Roman" w:hAnsi="Times New Roman"/>
-          <w:sz w:val="24"/>
-          <w:szCs w:val="24"/>
-        </w:rPr>
-        <w:t xml:space="preserve"> separately.</w:t>
+        <w:t xml:space="preserve">the docx </w:t>
+      </w:r>
+      <w:proofErr w:type="gramStart"/>
+      <w:r>
+        <w:rPr>
+          <w:rFonts w:ascii="Times New Roman" w:hAnsi="Times New Roman"/>
+          <w:sz w:val="24"/>
+          <w:szCs w:val="24"/>
+        </w:rPr>
+        <w:t xml:space="preserve">file </w:t>
+      </w:r>
+      <w:r>
+        <w:rPr>
+          <w:rFonts w:ascii="Times New Roman" w:hAnsi="Times New Roman"/>
+          <w:sz w:val="24"/>
+          <w:szCs w:val="24"/>
+        </w:rPr>
+        <w:t xml:space="preserve"> separately</w:t>
+      </w:r>
+      <w:proofErr w:type="gramEnd"/>
+      <w:r>
+        <w:rPr>
+          <w:rFonts w:ascii="Times New Roman" w:hAnsi="Times New Roman"/>
+          <w:sz w:val="24"/>
+          <w:szCs w:val="24"/>
+        </w:rPr>
+        <w:t>.</w:t>
       </w:r>
     </w:p>
     <w:p>
@@ -1166,14 +1762,25 @@
         </w:rPr>
         <w:t xml:space="preserve">: </w:t>
       </w:r>
-      <w:r>
-        <w:rPr>
-          <w:rFonts w:ascii="Times New Roman" w:hAnsi="Times New Roman"/>
-          <w:b/>
-          <w:sz w:val="24"/>
-          <w:szCs w:val="24"/>
-        </w:rPr>
-        <w:t xml:space="preserve">ListMaker </w:t>
+      <w:proofErr w:type="spellStart"/>
+      <w:r>
+        <w:rPr>
+          <w:rFonts w:ascii="Times New Roman" w:hAnsi="Times New Roman"/>
+          <w:b/>
+          <w:sz w:val="24"/>
+          <w:szCs w:val="24"/>
+        </w:rPr>
+        <w:t>ListMaker</w:t>
+      </w:r>
+      <w:proofErr w:type="spellEnd"/>
+      <w:r>
+        <w:rPr>
+          <w:rFonts w:ascii="Times New Roman" w:hAnsi="Times New Roman"/>
+          <w:b/>
+          <w:sz w:val="24"/>
+          <w:szCs w:val="24"/>
+        </w:rPr>
+        <w:t xml:space="preserve"> </w:t>
       </w:r>
       <w:r>
         <w:rPr>
@@ -1240,7 +1847,25 @@
           <w:sz w:val="24"/>
           <w:szCs w:val="24"/>
         </w:rPr>
-        <w:t>Work with the ArrayList to create a dynamic list</w:t>
+        <w:t xml:space="preserve">Work with the </w:t>
+      </w:r>
+      <w:proofErr w:type="spellStart"/>
+      <w:r>
+        <w:rPr>
+          <w:rFonts w:ascii="Times New Roman" w:hAnsi="Times New Roman"/>
+          <w:sz w:val="24"/>
+          <w:szCs w:val="24"/>
+        </w:rPr>
+        <w:t>ArrayList</w:t>
+      </w:r>
+      <w:proofErr w:type="spellEnd"/>
+      <w:r>
+        <w:rPr>
+          <w:rFonts w:ascii="Times New Roman" w:hAnsi="Times New Roman"/>
+          <w:sz w:val="24"/>
+          <w:szCs w:val="24"/>
+        </w:rPr>
+        <w:t xml:space="preserve"> to create a dynamic list</w:t>
       </w:r>
     </w:p>
     <w:p>
@@ -1262,7 +1887,25 @@
           <w:sz w:val="24"/>
           <w:szCs w:val="24"/>
         </w:rPr>
-        <w:t xml:space="preserve">The user can Add and item, Remove an item, Print the list of items, or Quit </w:t>
+        <w:t xml:space="preserve">The user can Add and item, </w:t>
+      </w:r>
+      <w:proofErr w:type="gramStart"/>
+      <w:r>
+        <w:rPr>
+          <w:rFonts w:ascii="Times New Roman" w:hAnsi="Times New Roman"/>
+          <w:sz w:val="24"/>
+          <w:szCs w:val="24"/>
+        </w:rPr>
+        <w:t>Remove</w:t>
+      </w:r>
+      <w:proofErr w:type="gramEnd"/>
+      <w:r>
+        <w:rPr>
+          <w:rFonts w:ascii="Times New Roman" w:hAnsi="Times New Roman"/>
+          <w:sz w:val="24"/>
+          <w:szCs w:val="24"/>
+        </w:rPr>
+        <w:t xml:space="preserve"> an item, Print the list of items, or Quit </w:t>
       </w:r>
     </w:p>
     <w:p>
@@ -1284,7 +1927,25 @@
           <w:sz w:val="24"/>
           <w:szCs w:val="24"/>
         </w:rPr>
-        <w:t>Use the SafeInput library we created for the input</w:t>
+        <w:t xml:space="preserve">Use the </w:t>
+      </w:r>
+      <w:proofErr w:type="spellStart"/>
+      <w:r>
+        <w:rPr>
+          <w:rFonts w:ascii="Times New Roman" w:hAnsi="Times New Roman"/>
+          <w:sz w:val="24"/>
+          <w:szCs w:val="24"/>
+        </w:rPr>
+        <w:t>SafeInput</w:t>
+      </w:r>
+      <w:proofErr w:type="spellEnd"/>
+      <w:r>
+        <w:rPr>
+          <w:rFonts w:ascii="Times New Roman" w:hAnsi="Times New Roman"/>
+          <w:sz w:val="24"/>
+          <w:szCs w:val="24"/>
+        </w:rPr>
+        <w:t xml:space="preserve"> library we created for the input</w:t>
       </w:r>
     </w:p>
     <w:p>
@@ -1377,7 +2038,25 @@
           <w:sz w:val="24"/>
           <w:szCs w:val="24"/>
         </w:rPr>
-        <w:t>Options:  (Details of the options are below)</w:t>
+        <w:t>Options</w:t>
+      </w:r>
+      <w:proofErr w:type="gramStart"/>
+      <w:r>
+        <w:rPr>
+          <w:rFonts w:ascii="Times New Roman" w:hAnsi="Times New Roman"/>
+          <w:sz w:val="24"/>
+          <w:szCs w:val="24"/>
+        </w:rPr>
+        <w:t>:  (</w:t>
+      </w:r>
+      <w:proofErr w:type="gramEnd"/>
+      <w:r>
+        <w:rPr>
+          <w:rFonts w:ascii="Times New Roman" w:hAnsi="Times New Roman"/>
+          <w:sz w:val="24"/>
+          <w:szCs w:val="24"/>
+        </w:rPr>
+        <w:t>Details of the options are below)</w:t>
       </w:r>
       <w:r>
         <w:rPr>
@@ -1414,7 +2093,25 @@
           <w:sz w:val="24"/>
           <w:szCs w:val="24"/>
         </w:rPr>
-        <w:t>P -  Print the list to the screen</w:t>
+        <w:t xml:space="preserve">P </w:t>
+      </w:r>
+      <w:proofErr w:type="gramStart"/>
+      <w:r>
+        <w:rPr>
+          <w:rFonts w:ascii="Times New Roman" w:hAnsi="Times New Roman"/>
+          <w:sz w:val="24"/>
+          <w:szCs w:val="24"/>
+        </w:rPr>
+        <w:t>-  Print</w:t>
+      </w:r>
+      <w:proofErr w:type="gramEnd"/>
+      <w:r>
+        <w:rPr>
+          <w:rFonts w:ascii="Times New Roman" w:hAnsi="Times New Roman"/>
+          <w:sz w:val="24"/>
+          <w:szCs w:val="24"/>
+        </w:rPr>
+        <w:t xml:space="preserve"> the list to the screen</w:t>
       </w:r>
     </w:p>
     <w:p>
@@ -1499,7 +2196,25 @@
           <w:sz w:val="24"/>
           <w:szCs w:val="24"/>
         </w:rPr>
-        <w:t xml:space="preserve">You also will need some utility functions.  These should be private static methods located in the same file as your java main(). </w:t>
+        <w:t xml:space="preserve">You also will need some utility functions.  These should be private static methods located in the same file as your java </w:t>
+      </w:r>
+      <w:proofErr w:type="gramStart"/>
+      <w:r>
+        <w:rPr>
+          <w:rFonts w:ascii="Times New Roman" w:hAnsi="Times New Roman"/>
+          <w:sz w:val="24"/>
+          <w:szCs w:val="24"/>
+        </w:rPr>
+        <w:t>main(</w:t>
+      </w:r>
+      <w:proofErr w:type="gramEnd"/>
+      <w:r>
+        <w:rPr>
+          <w:rFonts w:ascii="Times New Roman" w:hAnsi="Times New Roman"/>
+          <w:sz w:val="24"/>
+          <w:szCs w:val="24"/>
+        </w:rPr>
+        <w:t xml:space="preserve">). </w:t>
       </w:r>
     </w:p>
     <w:p>
@@ -1638,7 +2353,25 @@
           <w:sz w:val="24"/>
           <w:szCs w:val="24"/>
         </w:rPr>
-        <w:t xml:space="preserve"> -  prompt the user for a String entry for the list.  Make sure the String is not empty (i.e. zero-length)  add the new list item to the end of the list.</w:t>
+        <w:t xml:space="preserve"> </w:t>
+      </w:r>
+      <w:proofErr w:type="gramStart"/>
+      <w:r>
+        <w:rPr>
+          <w:rFonts w:ascii="Times New Roman" w:hAnsi="Times New Roman"/>
+          <w:sz w:val="24"/>
+          <w:szCs w:val="24"/>
+        </w:rPr>
+        <w:t>-  prompt</w:t>
+      </w:r>
+      <w:proofErr w:type="gramEnd"/>
+      <w:r>
+        <w:rPr>
+          <w:rFonts w:ascii="Times New Roman" w:hAnsi="Times New Roman"/>
+          <w:sz w:val="24"/>
+          <w:szCs w:val="24"/>
+        </w:rPr>
+        <w:t xml:space="preserve"> the user for a String entry for the list.  Make sure the String is not empty (i.e. zero-length)  add the new list item to the end of the list.</w:t>
       </w:r>
       <w:r>
         <w:rPr>
@@ -1755,7 +2488,25 @@
           <w:sz w:val="24"/>
           <w:szCs w:val="24"/>
         </w:rPr>
-        <w:t xml:space="preserve"> – before exiting, warn the user that the current list will not be saved and is gone once they exit.  Let them confirm that they want to actually quit.</w:t>
+        <w:t xml:space="preserve"> – before exiting, warn the user that the current list will not be saved and is gone once they exit.  Let them confirm that they want to </w:t>
+      </w:r>
+      <w:proofErr w:type="gramStart"/>
+      <w:r>
+        <w:rPr>
+          <w:rFonts w:ascii="Times New Roman" w:hAnsi="Times New Roman"/>
+          <w:sz w:val="24"/>
+          <w:szCs w:val="24"/>
+        </w:rPr>
+        <w:t>actually quit</w:t>
+      </w:r>
+      <w:proofErr w:type="gramEnd"/>
+      <w:r>
+        <w:rPr>
+          <w:rFonts w:ascii="Times New Roman" w:hAnsi="Times New Roman"/>
+          <w:sz w:val="24"/>
+          <w:szCs w:val="24"/>
+        </w:rPr>
+        <w:t>.</w:t>
       </w:r>
       <w:r>
         <w:rPr>
@@ -1814,7 +2565,7 @@
     </w:p>
     <w:p/>
     <w:sectPr>
-      <w:footerReference w:type="default" r:id="rId7"/>
+      <w:footerReference w:type="default" r:id="rId16"/>
       <w:pgSz w:w="12240" w:h="15840"/>
       <w:pgMar w:top="1440" w:right="1440" w:bottom="1440" w:left="1440" w:header="720" w:footer="720" w:gutter="0"/>
       <w:cols w:space="720"/>
@@ -2601,11 +3352,6 @@
     <w:lsdException w:name="Book Title" w:uiPriority="33" w:qFormat="1"/>
     <w:lsdException w:name="Bibliography" w:semiHidden="1" w:uiPriority="37" w:unhideWhenUsed="1"/>
     <w:lsdException w:name="TOC Heading" w:semiHidden="1" w:uiPriority="39" w:unhideWhenUsed="1" w:qFormat="1"/>
-    <w:lsdException w:name="Plain Table 5" w:semiHidden="1" w:unhideWhenUsed="1"/>
-    <w:lsdException w:name="Grid Table Light" w:semiHidden="1" w:unhideWhenUsed="1"/>
-    <w:lsdException w:name="Grid Table 1 Light" w:semiHidden="1" w:unhideWhenUsed="1"/>
-    <w:lsdException w:name="Grid Table 2" w:semiHidden="1" w:unhideWhenUsed="1"/>
-    <w:lsdException w:name="Grid Table 3" w:semiHidden="1" w:unhideWhenUsed="1"/>
     <w:lsdException w:name="Grid Table 4" w:uiPriority="49"/>
     <w:lsdException w:name="Grid Table 5 Dark" w:uiPriority="50"/>
     <w:lsdException w:name="Grid Table 6 Colorful" w:uiPriority="51"/>

</xml_diff>